<commit_message>
more work on the full file
</commit_message>
<xml_diff>
--- a/War Congress Data/House - Conflict/646.Hall.6.3.98.docx
+++ b/War Congress Data/House - Conflict/646.Hall.6.3.98.docx
@@ -2,12 +2,12 @@
 <file path=word/document.xml><?xml version="1.0" encoding="utf-8"?>
 <w:document xmlns:wpc="http://schemas.microsoft.com/office/word/2010/wordprocessingCanvas" xmlns:mc="http://schemas.openxmlformats.org/markup-compatibility/2006" xmlns:o="urn:schemas-microsoft-com:office:office" xmlns:r="http://schemas.openxmlformats.org/officeDocument/2006/relationships" xmlns:m="http://schemas.openxmlformats.org/officeDocument/2006/math" xmlns:v="urn:schemas-microsoft-com:vml" xmlns:wp14="http://schemas.microsoft.com/office/word/2010/wordprocessingDrawing" xmlns:wp="http://schemas.openxmlformats.org/drawingml/2006/wordprocessingDrawing" xmlns:w10="urn:schemas-microsoft-com:office:word" xmlns:w="http://schemas.openxmlformats.org/wordprocessingml/2006/main" xmlns:w14="http://schemas.microsoft.com/office/word/2010/wordml" xmlns:wpg="http://schemas.microsoft.com/office/word/2010/wordprocessingGroup" xmlns:wpi="http://schemas.microsoft.com/office/word/2010/wordprocessingInk" xmlns:wne="http://schemas.microsoft.com/office/word/2006/wordml" xmlns:wps="http://schemas.microsoft.com/office/word/2010/wordprocessingShape" mc:Ignorable="w14 wp14">
   <w:body>
-    <w:p>
+    <w:p xmlns:wp14="http://schemas.microsoft.com/office/word/2010/wordml" wp14:textId="77777777">
       <w:r>
         <w:t>Mr. Speaker, I</w:t>
       </w:r>
     </w:p>
-    <w:p>
+    <w:p xmlns:wp14="http://schemas.microsoft.com/office/word/2010/wordml" wp14:textId="77777777">
       <w:proofErr w:type="gramStart"/>
       <w:r>
         <w:t>have</w:t>
@@ -17,12 +17,12 @@
         <w:t xml:space="preserve"> just returned from a visit to Sudan’s</w:t>
       </w:r>
     </w:p>
-    <w:p>
+    <w:p xmlns:wp14="http://schemas.microsoft.com/office/word/2010/wordml" wp14:textId="77777777">
       <w:r>
         <w:t>Sudan’s</w:t>
       </w:r>
     </w:p>
-    <w:p>
+    <w:p xmlns:wp14="http://schemas.microsoft.com/office/word/2010/wordml" wp14:textId="77777777">
       <w:proofErr w:type="gramStart"/>
       <w:r>
         <w:t>killing</w:t>
@@ -32,7 +32,7 @@
         <w:t xml:space="preserve"> fields. As we all know, a</w:t>
       </w:r>
     </w:p>
-    <w:p>
+    <w:p xmlns:wp14="http://schemas.microsoft.com/office/word/2010/wordml" wp14:textId="77777777">
       <w:proofErr w:type="gramStart"/>
       <w:r>
         <w:t>civil</w:t>
@@ -42,12 +42,12 @@
         <w:t xml:space="preserve"> war in that country has raged for</w:t>
       </w:r>
     </w:p>
-    <w:p>
+    <w:p xmlns:wp14="http://schemas.microsoft.com/office/word/2010/wordml" wp14:textId="77777777">
       <w:r>
         <w:t>15 years and slavery is alive and well in</w:t>
       </w:r>
     </w:p>
-    <w:p>
+    <w:p xmlns:wp14="http://schemas.microsoft.com/office/word/2010/wordml" wp14:textId="77777777">
       <w:proofErr w:type="gramStart"/>
       <w:r>
         <w:t>this</w:t>
@@ -57,7 +57,7 @@
         <w:t xml:space="preserve"> last dark corner of our world. But</w:t>
       </w:r>
     </w:p>
-    <w:p>
+    <w:p xmlns:wp14="http://schemas.microsoft.com/office/word/2010/wordml" wp14:textId="77777777">
       <w:proofErr w:type="gramStart"/>
       <w:r>
         <w:t>the</w:t>
@@ -67,7 +67,7 @@
         <w:t xml:space="preserve"> situation is more desperate today</w:t>
       </w:r>
     </w:p>
-    <w:p>
+    <w:p xmlns:wp14="http://schemas.microsoft.com/office/word/2010/wordml" wp14:textId="77777777">
       <w:proofErr w:type="gramStart"/>
       <w:r>
         <w:t>than</w:t>
@@ -77,7 +77,7 @@
         <w:t xml:space="preserve"> it has ever been.</w:t>
       </w:r>
     </w:p>
-    <w:p>
+    <w:p xmlns:wp14="http://schemas.microsoft.com/office/word/2010/wordml" wp14:textId="77777777">
       <w:r>
         <w:t xml:space="preserve">During my 4-day visit to the </w:t>
       </w:r>
@@ -87,7 +87,7 @@
       </w:r>
       <w:proofErr w:type="spellEnd"/>
     </w:p>
-    <w:p>
+    <w:p xmlns:wp14="http://schemas.microsoft.com/office/word/2010/wordml" wp14:textId="77777777">
       <w:proofErr w:type="gramStart"/>
       <w:r>
         <w:t>areas</w:t>
@@ -97,7 +97,7 @@
         <w:t>, I saw vultures pick</w:t>
       </w:r>
     </w:p>
-    <w:p>
+    <w:p xmlns:wp14="http://schemas.microsoft.com/office/word/2010/wordml" wp14:textId="77777777">
       <w:proofErr w:type="gramStart"/>
       <w:r>
         <w:t>clean</w:t>
@@ -107,7 +107,7 @@
         <w:t xml:space="preserve"> the bones of people and their</w:t>
       </w:r>
     </w:p>
-    <w:p>
+    <w:p xmlns:wp14="http://schemas.microsoft.com/office/word/2010/wordml" wp14:textId="77777777">
       <w:proofErr w:type="gramStart"/>
       <w:r>
         <w:t>cows</w:t>
@@ -117,7 +117,7 @@
         <w:t>. They are slaughtering people and</w:t>
       </w:r>
     </w:p>
-    <w:p>
+    <w:p xmlns:wp14="http://schemas.microsoft.com/office/word/2010/wordml" wp14:textId="77777777">
       <w:proofErr w:type="gramStart"/>
       <w:r>
         <w:t>livestock</w:t>
@@ -127,7 +127,7 @@
         <w:t xml:space="preserve"> alike, seizing human beings</w:t>
       </w:r>
     </w:p>
-    <w:p>
+    <w:p xmlns:wp14="http://schemas.microsoft.com/office/word/2010/wordml" wp14:textId="77777777">
       <w:proofErr w:type="gramStart"/>
       <w:r>
         <w:t>as</w:t>
@@ -137,12 +137,12 @@
         <w:t xml:space="preserve"> slaves.</w:t>
       </w:r>
     </w:p>
-    <w:p>
+    <w:p xmlns:wp14="http://schemas.microsoft.com/office/word/2010/wordml" wp14:textId="77777777">
       <w:r>
         <w:t>One picture all the way over there,</w:t>
       </w:r>
     </w:p>
-    <w:p>
+    <w:p xmlns:wp14="http://schemas.microsoft.com/office/word/2010/wordml" wp14:textId="77777777">
       <w:proofErr w:type="gramStart"/>
       <w:r>
         <w:t>these</w:t>
@@ -152,7 +152,7 @@
         <w:t xml:space="preserve"> are terrible, awful pictures, but</w:t>
       </w:r>
     </w:p>
-    <w:p>
+    <w:p xmlns:wp14="http://schemas.microsoft.com/office/word/2010/wordml" wp14:textId="77777777">
       <w:proofErr w:type="gramStart"/>
       <w:r>
         <w:t>we</w:t>
@@ -162,7 +162,7 @@
         <w:t xml:space="preserve"> have a lot of pictures like that, that</w:t>
       </w:r>
     </w:p>
-    <w:p>
+    <w:p xmlns:wp14="http://schemas.microsoft.com/office/word/2010/wordml" wp14:textId="77777777">
       <w:proofErr w:type="gramStart"/>
       <w:r>
         <w:t>were</w:t>
@@ -172,7 +172,7 @@
         <w:t xml:space="preserve"> just slaughtered and vultures just</w:t>
       </w:r>
     </w:p>
-    <w:p>
+    <w:p xmlns:wp14="http://schemas.microsoft.com/office/word/2010/wordml" wp14:textId="77777777">
       <w:proofErr w:type="gramStart"/>
       <w:r>
         <w:t>picking</w:t>
@@ -182,12 +182,12 @@
         <w:t xml:space="preserve"> their bones.</w:t>
       </w:r>
     </w:p>
-    <w:p>
+    <w:p xmlns:wp14="http://schemas.microsoft.com/office/word/2010/wordml" wp14:textId="77777777">
       <w:r>
         <w:t>I also saw hundreds of survivors at</w:t>
       </w:r>
     </w:p>
-    <w:p>
+    <w:p xmlns:wp14="http://schemas.microsoft.com/office/word/2010/wordml" wp14:textId="77777777">
       <w:proofErr w:type="gramStart"/>
       <w:r>
         <w:t>aid</w:t>
@@ -197,7 +197,7 @@
         <w:t xml:space="preserve"> stations. Many had lost their families</w:t>
       </w:r>
     </w:p>
-    <w:p>
+    <w:p xmlns:wp14="http://schemas.microsoft.com/office/word/2010/wordml" wp14:textId="77777777">
       <w:proofErr w:type="gramStart"/>
       <w:r>
         <w:t>along</w:t>
@@ -207,7 +207,7 @@
         <w:t xml:space="preserve"> the way, and many will not</w:t>
       </w:r>
     </w:p>
-    <w:p>
+    <w:p xmlns:wp14="http://schemas.microsoft.com/office/word/2010/wordml" wp14:textId="77777777">
       <w:proofErr w:type="gramStart"/>
       <w:r>
         <w:t>survive</w:t>
@@ -217,12 +217,12 @@
         <w:t>. This little boy is one of them.</w:t>
       </w:r>
     </w:p>
-    <w:p>
+    <w:p xmlns:wp14="http://schemas.microsoft.com/office/word/2010/wordml" wp14:textId="77777777">
       <w:r>
         <w:t>I have not seen anything like what I</w:t>
       </w:r>
     </w:p>
-    <w:p>
+    <w:p xmlns:wp14="http://schemas.microsoft.com/office/word/2010/wordml" wp14:textId="77777777">
       <w:proofErr w:type="gramStart"/>
       <w:r>
         <w:lastRenderedPageBreak/>
@@ -233,7 +233,7 @@
         <w:t xml:space="preserve"> in Sudan last week since I first</w:t>
       </w:r>
     </w:p>
-    <w:p>
+    <w:p xmlns:wp14="http://schemas.microsoft.com/office/word/2010/wordml" wp14:textId="77777777">
       <w:proofErr w:type="gramStart"/>
       <w:r>
         <w:t>saw</w:t>
@@ -243,7 +243,7 @@
         <w:t xml:space="preserve"> Ethiopia’s great famine in 1984, not</w:t>
       </w:r>
     </w:p>
-    <w:p>
+    <w:p xmlns:wp14="http://schemas.microsoft.com/office/word/2010/wordml" wp14:textId="77777777">
       <w:proofErr w:type="gramStart"/>
       <w:r>
         <w:t>in</w:t>
@@ -253,7 +253,7 @@
         <w:t xml:space="preserve"> Rwanda, not in Somalia, not in</w:t>
       </w:r>
     </w:p>
-    <w:p>
+    <w:p xmlns:wp14="http://schemas.microsoft.com/office/word/2010/wordml" wp14:textId="77777777">
       <w:proofErr w:type="gramStart"/>
       <w:r>
         <w:t>North Korea, not anywhere.</w:t>
@@ -263,12 +263,12 @@
         <w:t xml:space="preserve"> Today,</w:t>
       </w:r>
     </w:p>
-    <w:p>
+    <w:p xmlns:wp14="http://schemas.microsoft.com/office/word/2010/wordml" wp14:textId="77777777">
       <w:r>
         <w:t>700,000 people like this are facing starvation</w:t>
       </w:r>
     </w:p>
-    <w:p>
+    <w:p xmlns:wp14="http://schemas.microsoft.com/office/word/2010/wordml" wp14:textId="77777777">
       <w:proofErr w:type="gramStart"/>
       <w:r>
         <w:t>in</w:t>
@@ -278,7 +278,7 @@
         <w:t xml:space="preserve"> Sudan. If help does not arrive</w:t>
       </w:r>
     </w:p>
-    <w:p>
+    <w:p xmlns:wp14="http://schemas.microsoft.com/office/word/2010/wordml" wp14:textId="77777777">
       <w:proofErr w:type="gramStart"/>
       <w:r>
         <w:t>in</w:t>
@@ -288,7 +288,7 @@
         <w:t xml:space="preserve"> the coming weeks, the planting will</w:t>
       </w:r>
     </w:p>
-    <w:p>
+    <w:p xmlns:wp14="http://schemas.microsoft.com/office/word/2010/wordml" wp14:textId="77777777">
       <w:proofErr w:type="gramStart"/>
       <w:r>
         <w:t>not</w:t>
@@ -298,7 +298,7 @@
         <w:t xml:space="preserve"> be done and the crisis will continue</w:t>
       </w:r>
     </w:p>
-    <w:p>
+    <w:p xmlns:wp14="http://schemas.microsoft.com/office/word/2010/wordml" wp14:textId="77777777">
       <w:proofErr w:type="gramStart"/>
       <w:r>
         <w:t>into</w:t>
@@ -308,12 +308,12 @@
         <w:t xml:space="preserve"> next year.</w:t>
       </w:r>
     </w:p>
-    <w:p>
+    <w:p xmlns:wp14="http://schemas.microsoft.com/office/word/2010/wordml" wp14:textId="77777777">
       <w:r>
         <w:t>This House, this country, indeed this</w:t>
       </w:r>
     </w:p>
-    <w:p>
+    <w:p xmlns:wp14="http://schemas.microsoft.com/office/word/2010/wordml" wp14:textId="77777777">
       <w:proofErr w:type="gramStart"/>
       <w:r>
         <w:t>world</w:t>
@@ -323,12 +323,12 @@
         <w:t xml:space="preserve"> must do more to help these people.</w:t>
       </w:r>
     </w:p>
-    <w:p>
+    <w:p xmlns:wp14="http://schemas.microsoft.com/office/word/2010/wordml" wp14:textId="77777777">
       <w:r>
         <w:t>They are innocent. They are absolutely</w:t>
       </w:r>
     </w:p>
-    <w:p>
+    <w:p xmlns:wp14="http://schemas.microsoft.com/office/word/2010/wordml" wp14:textId="77777777">
       <w:proofErr w:type="gramStart"/>
       <w:r>
         <w:t>destitute</w:t>
@@ -338,7 +338,7 @@
         <w:t>, and they are being</w:t>
       </w:r>
     </w:p>
-    <w:p>
+    <w:p xmlns:wp14="http://schemas.microsoft.com/office/word/2010/wordml" wp14:textId="77777777">
       <w:proofErr w:type="gramStart"/>
       <w:r>
         <w:t>starved</w:t>
@@ -347,15 +347,16 @@
       <w:r>
         <w:t xml:space="preserve"> and slaughtered.</w:t>
       </w:r>
-      <w:bookmarkStart w:id="0" w:name="_GoBack"/>
+      <w:bookmarkStart w:name="_GoBack" w:id="0"/>
       <w:bookmarkEnd w:id="0"/>
     </w:p>
     <w:sectPr>
       <w:headerReference w:type="default" r:id="rId7"/>
-      <w:pgSz w:w="12240" w:h="15840"/>
+      <w:pgSz w:w="12240" w:h="15840" w:orient="portrait"/>
       <w:pgMar w:top="1440" w:right="1440" w:bottom="1440" w:left="1440" w:header="720" w:footer="720" w:gutter="0"/>
       <w:cols w:space="720"/>
       <w:docGrid w:linePitch="360"/>
+      <w:footerReference w:type="default" r:id="R7d7f32ef7870429b"/>
     </w:sectPr>
   </w:body>
 </w:document>
@@ -364,7 +365,7 @@
 <file path=word/endnotes.xml><?xml version="1.0" encoding="utf-8"?>
 <w:endnotes xmlns:wpc="http://schemas.microsoft.com/office/word/2010/wordprocessingCanvas" xmlns:mc="http://schemas.openxmlformats.org/markup-compatibility/2006" xmlns:o="urn:schemas-microsoft-com:office:office" xmlns:r="http://schemas.openxmlformats.org/officeDocument/2006/relationships" xmlns:m="http://schemas.openxmlformats.org/officeDocument/2006/math" xmlns:v="urn:schemas-microsoft-com:vml" xmlns:wp14="http://schemas.microsoft.com/office/word/2010/wordprocessingDrawing" xmlns:wp="http://schemas.openxmlformats.org/drawingml/2006/wordprocessingDrawing" xmlns:w10="urn:schemas-microsoft-com:office:word" xmlns:w="http://schemas.openxmlformats.org/wordprocessingml/2006/main" xmlns:w14="http://schemas.microsoft.com/office/word/2010/wordml" xmlns:wpg="http://schemas.microsoft.com/office/word/2010/wordprocessingGroup" xmlns:wpi="http://schemas.microsoft.com/office/word/2010/wordprocessingInk" xmlns:wne="http://schemas.microsoft.com/office/word/2006/wordml" xmlns:wps="http://schemas.microsoft.com/office/word/2010/wordprocessingShape" mc:Ignorable="w14 wp14">
   <w:endnote w:type="separator" w:id="-1">
-    <w:p>
+    <w:p xmlns:wp14="http://schemas.microsoft.com/office/word/2010/wordml" wp14:textId="77777777">
       <w:pPr>
         <w:spacing w:after="0" w:line="240" w:lineRule="auto"/>
       </w:pPr>
@@ -374,7 +375,7 @@
     </w:p>
   </w:endnote>
   <w:endnote w:type="continuationSeparator" w:id="0">
-    <w:p>
+    <w:p xmlns:wp14="http://schemas.microsoft.com/office/word/2010/wordml" wp14:textId="77777777">
       <w:pPr>
         <w:spacing w:after="0" w:line="240" w:lineRule="auto"/>
       </w:pPr>
@@ -384,12 +385,80 @@
     </w:p>
   </w:endnote>
 </w:endnotes>
+</file>
+
+<file path=word/footer.xml><?xml version="1.0" encoding="utf-8"?>
+<w:ftr xmlns:w14="http://schemas.microsoft.com/office/word/2010/wordml" xmlns:w="http://schemas.openxmlformats.org/wordprocessingml/2006/main">
+  <w:tbl>
+    <w:tblPr>
+      <w:tblStyle w:val="TableNormal"/>
+      <w:bidiVisual w:val="0"/>
+      <w:tblW w:w="0" w:type="auto"/>
+      <w:tblLayout w:type="fixed"/>
+      <w:tblLook w:val="04A0" w:firstRow="1" w:lastRow="0" w:firstColumn="1" w:lastColumn="0" w:noHBand="0" w:noVBand="1"/>
+    </w:tblPr>
+    <w:tblGrid>
+      <w:gridCol w:w="3120"/>
+      <w:gridCol w:w="3120"/>
+      <w:gridCol w:w="3120"/>
+    </w:tblGrid>
+    <w:tr>
+      <w:tc>
+        <w:tcPr>
+          <w:tcW w:w="3120" w:type="dxa"/>
+          <w:tcMar/>
+        </w:tcPr>
+        <w:p>
+          <w:pPr>
+            <w:pStyle w:val="Header"/>
+            <w:bidi w:val="0"/>
+            <w:ind w:left="-115"/>
+            <w:jc w:val="left"/>
+          </w:pPr>
+        </w:p>
+      </w:tc>
+      <w:tc>
+        <w:tcPr>
+          <w:tcW w:w="3120" w:type="dxa"/>
+          <w:tcMar/>
+        </w:tcPr>
+        <w:p>
+          <w:pPr>
+            <w:pStyle w:val="Header"/>
+            <w:bidi w:val="0"/>
+            <w:jc w:val="center"/>
+          </w:pPr>
+        </w:p>
+      </w:tc>
+      <w:tc>
+        <w:tcPr>
+          <w:tcW w:w="3120" w:type="dxa"/>
+          <w:tcMar/>
+        </w:tcPr>
+        <w:p>
+          <w:pPr>
+            <w:pStyle w:val="Header"/>
+            <w:bidi w:val="0"/>
+            <w:ind w:right="-115"/>
+            <w:jc w:val="right"/>
+          </w:pPr>
+        </w:p>
+      </w:tc>
+    </w:tr>
+  </w:tbl>
+  <w:p>
+    <w:pPr>
+      <w:pStyle w:val="Footer"/>
+      <w:bidi w:val="0"/>
+    </w:pPr>
+  </w:p>
+</w:ftr>
 </file>
 
 <file path=word/footnotes.xml><?xml version="1.0" encoding="utf-8"?>
 <w:footnotes xmlns:wpc="http://schemas.microsoft.com/office/word/2010/wordprocessingCanvas" xmlns:mc="http://schemas.openxmlformats.org/markup-compatibility/2006" xmlns:o="urn:schemas-microsoft-com:office:office" xmlns:r="http://schemas.openxmlformats.org/officeDocument/2006/relationships" xmlns:m="http://schemas.openxmlformats.org/officeDocument/2006/math" xmlns:v="urn:schemas-microsoft-com:vml" xmlns:wp14="http://schemas.microsoft.com/office/word/2010/wordprocessingDrawing" xmlns:wp="http://schemas.openxmlformats.org/drawingml/2006/wordprocessingDrawing" xmlns:w10="urn:schemas-microsoft-com:office:word" xmlns:w="http://schemas.openxmlformats.org/wordprocessingml/2006/main" xmlns:w14="http://schemas.microsoft.com/office/word/2010/wordml" xmlns:wpg="http://schemas.microsoft.com/office/word/2010/wordprocessingGroup" xmlns:wpi="http://schemas.microsoft.com/office/word/2010/wordprocessingInk" xmlns:wne="http://schemas.microsoft.com/office/word/2006/wordml" xmlns:wps="http://schemas.microsoft.com/office/word/2010/wordprocessingShape" mc:Ignorable="w14 wp14">
   <w:footnote w:type="separator" w:id="-1">
-    <w:p>
+    <w:p xmlns:wp14="http://schemas.microsoft.com/office/word/2010/wordml" wp14:textId="77777777">
       <w:pPr>
         <w:spacing w:after="0" w:line="240" w:lineRule="auto"/>
       </w:pPr>
@@ -399,7 +468,7 @@
     </w:p>
   </w:footnote>
   <w:footnote w:type="continuationSeparator" w:id="0">
-    <w:p>
+    <w:p xmlns:wp14="http://schemas.microsoft.com/office/word/2010/wordml" wp14:textId="77777777">
       <w:pPr>
         <w:spacing w:after="0" w:line="240" w:lineRule="auto"/>
       </w:pPr>
@@ -413,7 +482,7 @@
 
 <file path=word/header1.xml><?xml version="1.0" encoding="utf-8"?>
 <w:hdr xmlns:wpc="http://schemas.microsoft.com/office/word/2010/wordprocessingCanvas" xmlns:mc="http://schemas.openxmlformats.org/markup-compatibility/2006" xmlns:o="urn:schemas-microsoft-com:office:office" xmlns:r="http://schemas.openxmlformats.org/officeDocument/2006/relationships" xmlns:m="http://schemas.openxmlformats.org/officeDocument/2006/math" xmlns:v="urn:schemas-microsoft-com:vml" xmlns:wp14="http://schemas.microsoft.com/office/word/2010/wordprocessingDrawing" xmlns:wp="http://schemas.openxmlformats.org/drawingml/2006/wordprocessingDrawing" xmlns:w10="urn:schemas-microsoft-com:office:word" xmlns:w="http://schemas.openxmlformats.org/wordprocessingml/2006/main" xmlns:w14="http://schemas.microsoft.com/office/word/2010/wordml" xmlns:wpg="http://schemas.microsoft.com/office/word/2010/wordprocessingGroup" xmlns:wpi="http://schemas.microsoft.com/office/word/2010/wordprocessingInk" xmlns:wne="http://schemas.microsoft.com/office/word/2006/wordml" xmlns:wps="http://schemas.microsoft.com/office/word/2010/wordprocessingShape" mc:Ignorable="w14 wp14">
-  <w:p>
+  <w:p xmlns:wp14="http://schemas.microsoft.com/office/word/2010/wordml" wp14:textId="77777777">
     <w:pPr>
       <w:pStyle w:val="Header"/>
     </w:pPr>
@@ -422,10 +491,14 @@
     </w:r>
     <w:r>
       <w:tab/>
+    </w:r>
+    <w:r>
       <w:t>Sudan</w:t>
     </w:r>
     <w:r>
       <w:tab/>
+    </w:r>
+    <w:r>
       <w:t>Jun 3, 1998</w:t>
     </w:r>
   </w:p>
@@ -433,11 +506,11 @@
 </file>
 
 <file path=word/styles.xml><?xml version="1.0" encoding="utf-8"?>
-<w:styles xmlns:mc="http://schemas.openxmlformats.org/markup-compatibility/2006" xmlns:r="http://schemas.openxmlformats.org/officeDocument/2006/relationships" xmlns:w="http://schemas.openxmlformats.org/wordprocessingml/2006/main" xmlns:w14="http://schemas.microsoft.com/office/word/2010/wordml" mc:Ignorable="w14">
+<w:styles xmlns:wp14="http://schemas.microsoft.com/office/word/2010/wordprocessingDrawing" xmlns:mc="http://schemas.openxmlformats.org/markup-compatibility/2006" xmlns:r="http://schemas.openxmlformats.org/officeDocument/2006/relationships" xmlns:w="http://schemas.openxmlformats.org/wordprocessingml/2006/main" xmlns:w14="http://schemas.microsoft.com/office/word/2010/wordml" mc:Ignorable="w14 wp14">
   <w:docDefaults>
     <w:rPrDefault>
       <w:rPr>
-        <w:rFonts w:asciiTheme="minorHAnsi" w:eastAsiaTheme="minorHAnsi" w:hAnsiTheme="minorHAnsi" w:cstheme="minorBidi"/>
+        <w:rFonts w:asciiTheme="minorHAnsi" w:hAnsiTheme="minorHAnsi" w:eastAsiaTheme="minorHAnsi" w:cstheme="minorBidi"/>
         <w:sz w:val="22"/>
         <w:szCs w:val="22"/>
         <w:lang w:val="en-US" w:eastAsia="en-US" w:bidi="ar-SA"/>
@@ -450,8 +523,8 @@
     </w:pPrDefault>
   </w:docDefaults>
   <w:latentStyles w:defLockedState="0" w:defUIPriority="99" w:defSemiHidden="1" w:defUnhideWhenUsed="1" w:defQFormat="0" w:count="267">
-    <w:lsdException w:name="Normal" w:semiHidden="0" w:uiPriority="0" w:unhideWhenUsed="0" w:qFormat="1"/>
-    <w:lsdException w:name="heading 1" w:semiHidden="0" w:uiPriority="9" w:unhideWhenUsed="0" w:qFormat="1"/>
+    <w:lsdException w:name="Normal" w:uiPriority="0" w:semiHidden="0" w:unhideWhenUsed="0" w:qFormat="1"/>
+    <w:lsdException w:name="heading 1" w:uiPriority="9" w:semiHidden="0" w:unhideWhenUsed="0" w:qFormat="1"/>
     <w:lsdException w:name="heading 2" w:uiPriority="9" w:qFormat="1"/>
     <w:lsdException w:name="heading 3" w:uiPriority="9" w:qFormat="1"/>
     <w:lsdException w:name="heading 4" w:uiPriority="9" w:qFormat="1"/>
@@ -470,134 +543,134 @@
     <w:lsdException w:name="toc 8" w:uiPriority="39"/>
     <w:lsdException w:name="toc 9" w:uiPriority="39"/>
     <w:lsdException w:name="caption" w:uiPriority="35" w:qFormat="1"/>
-    <w:lsdException w:name="Title" w:semiHidden="0" w:uiPriority="10" w:unhideWhenUsed="0" w:qFormat="1"/>
+    <w:lsdException w:name="Title" w:uiPriority="10" w:semiHidden="0" w:unhideWhenUsed="0" w:qFormat="1"/>
     <w:lsdException w:name="Default Paragraph Font" w:uiPriority="1"/>
-    <w:lsdException w:name="Subtitle" w:semiHidden="0" w:uiPriority="11" w:unhideWhenUsed="0" w:qFormat="1"/>
-    <w:lsdException w:name="Strong" w:semiHidden="0" w:uiPriority="22" w:unhideWhenUsed="0" w:qFormat="1"/>
-    <w:lsdException w:name="Emphasis" w:semiHidden="0" w:uiPriority="20" w:unhideWhenUsed="0" w:qFormat="1"/>
-    <w:lsdException w:name="Table Grid" w:semiHidden="0" w:uiPriority="59" w:unhideWhenUsed="0"/>
+    <w:lsdException w:name="Subtitle" w:uiPriority="11" w:semiHidden="0" w:unhideWhenUsed="0" w:qFormat="1"/>
+    <w:lsdException w:name="Strong" w:uiPriority="22" w:semiHidden="0" w:unhideWhenUsed="0" w:qFormat="1"/>
+    <w:lsdException w:name="Emphasis" w:uiPriority="20" w:semiHidden="0" w:unhideWhenUsed="0" w:qFormat="1"/>
+    <w:lsdException w:name="Table Grid" w:uiPriority="59" w:semiHidden="0" w:unhideWhenUsed="0"/>
     <w:lsdException w:name="Placeholder Text" w:unhideWhenUsed="0"/>
-    <w:lsdException w:name="No Spacing" w:semiHidden="0" w:uiPriority="1" w:unhideWhenUsed="0" w:qFormat="1"/>
-    <w:lsdException w:name="Light Shading" w:semiHidden="0" w:uiPriority="60" w:unhideWhenUsed="0"/>
-    <w:lsdException w:name="Light List" w:semiHidden="0" w:uiPriority="61" w:unhideWhenUsed="0"/>
-    <w:lsdException w:name="Light Grid" w:semiHidden="0" w:uiPriority="62" w:unhideWhenUsed="0"/>
-    <w:lsdException w:name="Medium Shading 1" w:semiHidden="0" w:uiPriority="63" w:unhideWhenUsed="0"/>
-    <w:lsdException w:name="Medium Shading 2" w:semiHidden="0" w:uiPriority="64" w:unhideWhenUsed="0"/>
-    <w:lsdException w:name="Medium List 1" w:semiHidden="0" w:uiPriority="65" w:unhideWhenUsed="0"/>
-    <w:lsdException w:name="Medium List 2" w:semiHidden="0" w:uiPriority="66" w:unhideWhenUsed="0"/>
-    <w:lsdException w:name="Medium Grid 1" w:semiHidden="0" w:uiPriority="67" w:unhideWhenUsed="0"/>
-    <w:lsdException w:name="Medium Grid 2" w:semiHidden="0" w:uiPriority="68" w:unhideWhenUsed="0"/>
-    <w:lsdException w:name="Medium Grid 3" w:semiHidden="0" w:uiPriority="69" w:unhideWhenUsed="0"/>
-    <w:lsdException w:name="Dark List" w:semiHidden="0" w:uiPriority="70" w:unhideWhenUsed="0"/>
-    <w:lsdException w:name="Colorful Shading" w:semiHidden="0" w:uiPriority="71" w:unhideWhenUsed="0"/>
-    <w:lsdException w:name="Colorful List" w:semiHidden="0" w:uiPriority="72" w:unhideWhenUsed="0"/>
-    <w:lsdException w:name="Colorful Grid" w:semiHidden="0" w:uiPriority="73" w:unhideWhenUsed="0"/>
-    <w:lsdException w:name="Light Shading Accent 1" w:semiHidden="0" w:uiPriority="60" w:unhideWhenUsed="0"/>
-    <w:lsdException w:name="Light List Accent 1" w:semiHidden="0" w:uiPriority="61" w:unhideWhenUsed="0"/>
-    <w:lsdException w:name="Light Grid Accent 1" w:semiHidden="0" w:uiPriority="62" w:unhideWhenUsed="0"/>
-    <w:lsdException w:name="Medium Shading 1 Accent 1" w:semiHidden="0" w:uiPriority="63" w:unhideWhenUsed="0"/>
-    <w:lsdException w:name="Medium Shading 2 Accent 1" w:semiHidden="0" w:uiPriority="64" w:unhideWhenUsed="0"/>
-    <w:lsdException w:name="Medium List 1 Accent 1" w:semiHidden="0" w:uiPriority="65" w:unhideWhenUsed="0"/>
+    <w:lsdException w:name="No Spacing" w:uiPriority="1" w:semiHidden="0" w:unhideWhenUsed="0" w:qFormat="1"/>
+    <w:lsdException w:name="Light Shading" w:uiPriority="60" w:semiHidden="0" w:unhideWhenUsed="0"/>
+    <w:lsdException w:name="Light List" w:uiPriority="61" w:semiHidden="0" w:unhideWhenUsed="0"/>
+    <w:lsdException w:name="Light Grid" w:uiPriority="62" w:semiHidden="0" w:unhideWhenUsed="0"/>
+    <w:lsdException w:name="Medium Shading 1" w:uiPriority="63" w:semiHidden="0" w:unhideWhenUsed="0"/>
+    <w:lsdException w:name="Medium Shading 2" w:uiPriority="64" w:semiHidden="0" w:unhideWhenUsed="0"/>
+    <w:lsdException w:name="Medium List 1" w:uiPriority="65" w:semiHidden="0" w:unhideWhenUsed="0"/>
+    <w:lsdException w:name="Medium List 2" w:uiPriority="66" w:semiHidden="0" w:unhideWhenUsed="0"/>
+    <w:lsdException w:name="Medium Grid 1" w:uiPriority="67" w:semiHidden="0" w:unhideWhenUsed="0"/>
+    <w:lsdException w:name="Medium Grid 2" w:uiPriority="68" w:semiHidden="0" w:unhideWhenUsed="0"/>
+    <w:lsdException w:name="Medium Grid 3" w:uiPriority="69" w:semiHidden="0" w:unhideWhenUsed="0"/>
+    <w:lsdException w:name="Dark List" w:uiPriority="70" w:semiHidden="0" w:unhideWhenUsed="0"/>
+    <w:lsdException w:name="Colorful Shading" w:uiPriority="71" w:semiHidden="0" w:unhideWhenUsed="0"/>
+    <w:lsdException w:name="Colorful List" w:uiPriority="72" w:semiHidden="0" w:unhideWhenUsed="0"/>
+    <w:lsdException w:name="Colorful Grid" w:uiPriority="73" w:semiHidden="0" w:unhideWhenUsed="0"/>
+    <w:lsdException w:name="Light Shading Accent 1" w:uiPriority="60" w:semiHidden="0" w:unhideWhenUsed="0"/>
+    <w:lsdException w:name="Light List Accent 1" w:uiPriority="61" w:semiHidden="0" w:unhideWhenUsed="0"/>
+    <w:lsdException w:name="Light Grid Accent 1" w:uiPriority="62" w:semiHidden="0" w:unhideWhenUsed="0"/>
+    <w:lsdException w:name="Medium Shading 1 Accent 1" w:uiPriority="63" w:semiHidden="0" w:unhideWhenUsed="0"/>
+    <w:lsdException w:name="Medium Shading 2 Accent 1" w:uiPriority="64" w:semiHidden="0" w:unhideWhenUsed="0"/>
+    <w:lsdException w:name="Medium List 1 Accent 1" w:uiPriority="65" w:semiHidden="0" w:unhideWhenUsed="0"/>
     <w:lsdException w:name="Revision" w:unhideWhenUsed="0"/>
-    <w:lsdException w:name="List Paragraph" w:semiHidden="0" w:uiPriority="34" w:unhideWhenUsed="0" w:qFormat="1"/>
-    <w:lsdException w:name="Quote" w:semiHidden="0" w:uiPriority="29" w:unhideWhenUsed="0" w:qFormat="1"/>
-    <w:lsdException w:name="Intense Quote" w:semiHidden="0" w:uiPriority="30" w:unhideWhenUsed="0" w:qFormat="1"/>
-    <w:lsdException w:name="Medium List 2 Accent 1" w:semiHidden="0" w:uiPriority="66" w:unhideWhenUsed="0"/>
-    <w:lsdException w:name="Medium Grid 1 Accent 1" w:semiHidden="0" w:uiPriority="67" w:unhideWhenUsed="0"/>
-    <w:lsdException w:name="Medium Grid 2 Accent 1" w:semiHidden="0" w:uiPriority="68" w:unhideWhenUsed="0"/>
-    <w:lsdException w:name="Medium Grid 3 Accent 1" w:semiHidden="0" w:uiPriority="69" w:unhideWhenUsed="0"/>
-    <w:lsdException w:name="Dark List Accent 1" w:semiHidden="0" w:uiPriority="70" w:unhideWhenUsed="0"/>
-    <w:lsdException w:name="Colorful Shading Accent 1" w:semiHidden="0" w:uiPriority="71" w:unhideWhenUsed="0"/>
-    <w:lsdException w:name="Colorful List Accent 1" w:semiHidden="0" w:uiPriority="72" w:unhideWhenUsed="0"/>
-    <w:lsdException w:name="Colorful Grid Accent 1" w:semiHidden="0" w:uiPriority="73" w:unhideWhenUsed="0"/>
-    <w:lsdException w:name="Light Shading Accent 2" w:semiHidden="0" w:uiPriority="60" w:unhideWhenUsed="0"/>
-    <w:lsdException w:name="Light List Accent 2" w:semiHidden="0" w:uiPriority="61" w:unhideWhenUsed="0"/>
-    <w:lsdException w:name="Light Grid Accent 2" w:semiHidden="0" w:uiPriority="62" w:unhideWhenUsed="0"/>
-    <w:lsdException w:name="Medium Shading 1 Accent 2" w:semiHidden="0" w:uiPriority="63" w:unhideWhenUsed="0"/>
-    <w:lsdException w:name="Medium Shading 2 Accent 2" w:semiHidden="0" w:uiPriority="64" w:unhideWhenUsed="0"/>
-    <w:lsdException w:name="Medium List 1 Accent 2" w:semiHidden="0" w:uiPriority="65" w:unhideWhenUsed="0"/>
-    <w:lsdException w:name="Medium List 2 Accent 2" w:semiHidden="0" w:uiPriority="66" w:unhideWhenUsed="0"/>
-    <w:lsdException w:name="Medium Grid 1 Accent 2" w:semiHidden="0" w:uiPriority="67" w:unhideWhenUsed="0"/>
-    <w:lsdException w:name="Medium Grid 2 Accent 2" w:semiHidden="0" w:uiPriority="68" w:unhideWhenUsed="0"/>
-    <w:lsdException w:name="Medium Grid 3 Accent 2" w:semiHidden="0" w:uiPriority="69" w:unhideWhenUsed="0"/>
-    <w:lsdException w:name="Dark List Accent 2" w:semiHidden="0" w:uiPriority="70" w:unhideWhenUsed="0"/>
-    <w:lsdException w:name="Colorful Shading Accent 2" w:semiHidden="0" w:uiPriority="71" w:unhideWhenUsed="0"/>
-    <w:lsdException w:name="Colorful List Accent 2" w:semiHidden="0" w:uiPriority="72" w:unhideWhenUsed="0"/>
-    <w:lsdException w:name="Colorful Grid Accent 2" w:semiHidden="0" w:uiPriority="73" w:unhideWhenUsed="0"/>
-    <w:lsdException w:name="Light Shading Accent 3" w:semiHidden="0" w:uiPriority="60" w:unhideWhenUsed="0"/>
-    <w:lsdException w:name="Light List Accent 3" w:semiHidden="0" w:uiPriority="61" w:unhideWhenUsed="0"/>
-    <w:lsdException w:name="Light Grid Accent 3" w:semiHidden="0" w:uiPriority="62" w:unhideWhenUsed="0"/>
-    <w:lsdException w:name="Medium Shading 1 Accent 3" w:semiHidden="0" w:uiPriority="63" w:unhideWhenUsed="0"/>
-    <w:lsdException w:name="Medium Shading 2 Accent 3" w:semiHidden="0" w:uiPriority="64" w:unhideWhenUsed="0"/>
-    <w:lsdException w:name="Medium List 1 Accent 3" w:semiHidden="0" w:uiPriority="65" w:unhideWhenUsed="0"/>
-    <w:lsdException w:name="Medium List 2 Accent 3" w:semiHidden="0" w:uiPriority="66" w:unhideWhenUsed="0"/>
-    <w:lsdException w:name="Medium Grid 1 Accent 3" w:semiHidden="0" w:uiPriority="67" w:unhideWhenUsed="0"/>
-    <w:lsdException w:name="Medium Grid 2 Accent 3" w:semiHidden="0" w:uiPriority="68" w:unhideWhenUsed="0"/>
-    <w:lsdException w:name="Medium Grid 3 Accent 3" w:semiHidden="0" w:uiPriority="69" w:unhideWhenUsed="0"/>
-    <w:lsdException w:name="Dark List Accent 3" w:semiHidden="0" w:uiPriority="70" w:unhideWhenUsed="0"/>
-    <w:lsdException w:name="Colorful Shading Accent 3" w:semiHidden="0" w:uiPriority="71" w:unhideWhenUsed="0"/>
-    <w:lsdException w:name="Colorful List Accent 3" w:semiHidden="0" w:uiPriority="72" w:unhideWhenUsed="0"/>
-    <w:lsdException w:name="Colorful Grid Accent 3" w:semiHidden="0" w:uiPriority="73" w:unhideWhenUsed="0"/>
-    <w:lsdException w:name="Light Shading Accent 4" w:semiHidden="0" w:uiPriority="60" w:unhideWhenUsed="0"/>
-    <w:lsdException w:name="Light List Accent 4" w:semiHidden="0" w:uiPriority="61" w:unhideWhenUsed="0"/>
-    <w:lsdException w:name="Light Grid Accent 4" w:semiHidden="0" w:uiPriority="62" w:unhideWhenUsed="0"/>
-    <w:lsdException w:name="Medium Shading 1 Accent 4" w:semiHidden="0" w:uiPriority="63" w:unhideWhenUsed="0"/>
-    <w:lsdException w:name="Medium Shading 2 Accent 4" w:semiHidden="0" w:uiPriority="64" w:unhideWhenUsed="0"/>
-    <w:lsdException w:name="Medium List 1 Accent 4" w:semiHidden="0" w:uiPriority="65" w:unhideWhenUsed="0"/>
-    <w:lsdException w:name="Medium List 2 Accent 4" w:semiHidden="0" w:uiPriority="66" w:unhideWhenUsed="0"/>
-    <w:lsdException w:name="Medium Grid 1 Accent 4" w:semiHidden="0" w:uiPriority="67" w:unhideWhenUsed="0"/>
-    <w:lsdException w:name="Medium Grid 2 Accent 4" w:semiHidden="0" w:uiPriority="68" w:unhideWhenUsed="0"/>
-    <w:lsdException w:name="Medium Grid 3 Accent 4" w:semiHidden="0" w:uiPriority="69" w:unhideWhenUsed="0"/>
-    <w:lsdException w:name="Dark List Accent 4" w:semiHidden="0" w:uiPriority="70" w:unhideWhenUsed="0"/>
-    <w:lsdException w:name="Colorful Shading Accent 4" w:semiHidden="0" w:uiPriority="71" w:unhideWhenUsed="0"/>
-    <w:lsdException w:name="Colorful List Accent 4" w:semiHidden="0" w:uiPriority="72" w:unhideWhenUsed="0"/>
-    <w:lsdException w:name="Colorful Grid Accent 4" w:semiHidden="0" w:uiPriority="73" w:unhideWhenUsed="0"/>
-    <w:lsdException w:name="Light Shading Accent 5" w:semiHidden="0" w:uiPriority="60" w:unhideWhenUsed="0"/>
-    <w:lsdException w:name="Light List Accent 5" w:semiHidden="0" w:uiPriority="61" w:unhideWhenUsed="0"/>
-    <w:lsdException w:name="Light Grid Accent 5" w:semiHidden="0" w:uiPriority="62" w:unhideWhenUsed="0"/>
-    <w:lsdException w:name="Medium Shading 1 Accent 5" w:semiHidden="0" w:uiPriority="63" w:unhideWhenUsed="0"/>
-    <w:lsdException w:name="Medium Shading 2 Accent 5" w:semiHidden="0" w:uiPriority="64" w:unhideWhenUsed="0"/>
-    <w:lsdException w:name="Medium List 1 Accent 5" w:semiHidden="0" w:uiPriority="65" w:unhideWhenUsed="0"/>
-    <w:lsdException w:name="Medium List 2 Accent 5" w:semiHidden="0" w:uiPriority="66" w:unhideWhenUsed="0"/>
-    <w:lsdException w:name="Medium Grid 1 Accent 5" w:semiHidden="0" w:uiPriority="67" w:unhideWhenUsed="0"/>
-    <w:lsdException w:name="Medium Grid 2 Accent 5" w:semiHidden="0" w:uiPriority="68" w:unhideWhenUsed="0"/>
-    <w:lsdException w:name="Medium Grid 3 Accent 5" w:semiHidden="0" w:uiPriority="69" w:unhideWhenUsed="0"/>
-    <w:lsdException w:name="Dark List Accent 5" w:semiHidden="0" w:uiPriority="70" w:unhideWhenUsed="0"/>
-    <w:lsdException w:name="Colorful Shading Accent 5" w:semiHidden="0" w:uiPriority="71" w:unhideWhenUsed="0"/>
-    <w:lsdException w:name="Colorful List Accent 5" w:semiHidden="0" w:uiPriority="72" w:unhideWhenUsed="0"/>
-    <w:lsdException w:name="Colorful Grid Accent 5" w:semiHidden="0" w:uiPriority="73" w:unhideWhenUsed="0"/>
-    <w:lsdException w:name="Light Shading Accent 6" w:semiHidden="0" w:uiPriority="60" w:unhideWhenUsed="0"/>
-    <w:lsdException w:name="Light List Accent 6" w:semiHidden="0" w:uiPriority="61" w:unhideWhenUsed="0"/>
-    <w:lsdException w:name="Light Grid Accent 6" w:semiHidden="0" w:uiPriority="62" w:unhideWhenUsed="0"/>
-    <w:lsdException w:name="Medium Shading 1 Accent 6" w:semiHidden="0" w:uiPriority="63" w:unhideWhenUsed="0"/>
-    <w:lsdException w:name="Medium Shading 2 Accent 6" w:semiHidden="0" w:uiPriority="64" w:unhideWhenUsed="0"/>
-    <w:lsdException w:name="Medium List 1 Accent 6" w:semiHidden="0" w:uiPriority="65" w:unhideWhenUsed="0"/>
-    <w:lsdException w:name="Medium List 2 Accent 6" w:semiHidden="0" w:uiPriority="66" w:unhideWhenUsed="0"/>
-    <w:lsdException w:name="Medium Grid 1 Accent 6" w:semiHidden="0" w:uiPriority="67" w:unhideWhenUsed="0"/>
-    <w:lsdException w:name="Medium Grid 2 Accent 6" w:semiHidden="0" w:uiPriority="68" w:unhideWhenUsed="0"/>
-    <w:lsdException w:name="Medium Grid 3 Accent 6" w:semiHidden="0" w:uiPriority="69" w:unhideWhenUsed="0"/>
-    <w:lsdException w:name="Dark List Accent 6" w:semiHidden="0" w:uiPriority="70" w:unhideWhenUsed="0"/>
-    <w:lsdException w:name="Colorful Shading Accent 6" w:semiHidden="0" w:uiPriority="71" w:unhideWhenUsed="0"/>
-    <w:lsdException w:name="Colorful List Accent 6" w:semiHidden="0" w:uiPriority="72" w:unhideWhenUsed="0"/>
-    <w:lsdException w:name="Colorful Grid Accent 6" w:semiHidden="0" w:uiPriority="73" w:unhideWhenUsed="0"/>
-    <w:lsdException w:name="Subtle Emphasis" w:semiHidden="0" w:uiPriority="19" w:unhideWhenUsed="0" w:qFormat="1"/>
-    <w:lsdException w:name="Intense Emphasis" w:semiHidden="0" w:uiPriority="21" w:unhideWhenUsed="0" w:qFormat="1"/>
-    <w:lsdException w:name="Subtle Reference" w:semiHidden="0" w:uiPriority="31" w:unhideWhenUsed="0" w:qFormat="1"/>
-    <w:lsdException w:name="Intense Reference" w:semiHidden="0" w:uiPriority="32" w:unhideWhenUsed="0" w:qFormat="1"/>
-    <w:lsdException w:name="Book Title" w:semiHidden="0" w:uiPriority="33" w:unhideWhenUsed="0" w:qFormat="1"/>
+    <w:lsdException w:name="List Paragraph" w:uiPriority="34" w:semiHidden="0" w:unhideWhenUsed="0" w:qFormat="1"/>
+    <w:lsdException w:name="Quote" w:uiPriority="29" w:semiHidden="0" w:unhideWhenUsed="0" w:qFormat="1"/>
+    <w:lsdException w:name="Intense Quote" w:uiPriority="30" w:semiHidden="0" w:unhideWhenUsed="0" w:qFormat="1"/>
+    <w:lsdException w:name="Medium List 2 Accent 1" w:uiPriority="66" w:semiHidden="0" w:unhideWhenUsed="0"/>
+    <w:lsdException w:name="Medium Grid 1 Accent 1" w:uiPriority="67" w:semiHidden="0" w:unhideWhenUsed="0"/>
+    <w:lsdException w:name="Medium Grid 2 Accent 1" w:uiPriority="68" w:semiHidden="0" w:unhideWhenUsed="0"/>
+    <w:lsdException w:name="Medium Grid 3 Accent 1" w:uiPriority="69" w:semiHidden="0" w:unhideWhenUsed="0"/>
+    <w:lsdException w:name="Dark List Accent 1" w:uiPriority="70" w:semiHidden="0" w:unhideWhenUsed="0"/>
+    <w:lsdException w:name="Colorful Shading Accent 1" w:uiPriority="71" w:semiHidden="0" w:unhideWhenUsed="0"/>
+    <w:lsdException w:name="Colorful List Accent 1" w:uiPriority="72" w:semiHidden="0" w:unhideWhenUsed="0"/>
+    <w:lsdException w:name="Colorful Grid Accent 1" w:uiPriority="73" w:semiHidden="0" w:unhideWhenUsed="0"/>
+    <w:lsdException w:name="Light Shading Accent 2" w:uiPriority="60" w:semiHidden="0" w:unhideWhenUsed="0"/>
+    <w:lsdException w:name="Light List Accent 2" w:uiPriority="61" w:semiHidden="0" w:unhideWhenUsed="0"/>
+    <w:lsdException w:name="Light Grid Accent 2" w:uiPriority="62" w:semiHidden="0" w:unhideWhenUsed="0"/>
+    <w:lsdException w:name="Medium Shading 1 Accent 2" w:uiPriority="63" w:semiHidden="0" w:unhideWhenUsed="0"/>
+    <w:lsdException w:name="Medium Shading 2 Accent 2" w:uiPriority="64" w:semiHidden="0" w:unhideWhenUsed="0"/>
+    <w:lsdException w:name="Medium List 1 Accent 2" w:uiPriority="65" w:semiHidden="0" w:unhideWhenUsed="0"/>
+    <w:lsdException w:name="Medium List 2 Accent 2" w:uiPriority="66" w:semiHidden="0" w:unhideWhenUsed="0"/>
+    <w:lsdException w:name="Medium Grid 1 Accent 2" w:uiPriority="67" w:semiHidden="0" w:unhideWhenUsed="0"/>
+    <w:lsdException w:name="Medium Grid 2 Accent 2" w:uiPriority="68" w:semiHidden="0" w:unhideWhenUsed="0"/>
+    <w:lsdException w:name="Medium Grid 3 Accent 2" w:uiPriority="69" w:semiHidden="0" w:unhideWhenUsed="0"/>
+    <w:lsdException w:name="Dark List Accent 2" w:uiPriority="70" w:semiHidden="0" w:unhideWhenUsed="0"/>
+    <w:lsdException w:name="Colorful Shading Accent 2" w:uiPriority="71" w:semiHidden="0" w:unhideWhenUsed="0"/>
+    <w:lsdException w:name="Colorful List Accent 2" w:uiPriority="72" w:semiHidden="0" w:unhideWhenUsed="0"/>
+    <w:lsdException w:name="Colorful Grid Accent 2" w:uiPriority="73" w:semiHidden="0" w:unhideWhenUsed="0"/>
+    <w:lsdException w:name="Light Shading Accent 3" w:uiPriority="60" w:semiHidden="0" w:unhideWhenUsed="0"/>
+    <w:lsdException w:name="Light List Accent 3" w:uiPriority="61" w:semiHidden="0" w:unhideWhenUsed="0"/>
+    <w:lsdException w:name="Light Grid Accent 3" w:uiPriority="62" w:semiHidden="0" w:unhideWhenUsed="0"/>
+    <w:lsdException w:name="Medium Shading 1 Accent 3" w:uiPriority="63" w:semiHidden="0" w:unhideWhenUsed="0"/>
+    <w:lsdException w:name="Medium Shading 2 Accent 3" w:uiPriority="64" w:semiHidden="0" w:unhideWhenUsed="0"/>
+    <w:lsdException w:name="Medium List 1 Accent 3" w:uiPriority="65" w:semiHidden="0" w:unhideWhenUsed="0"/>
+    <w:lsdException w:name="Medium List 2 Accent 3" w:uiPriority="66" w:semiHidden="0" w:unhideWhenUsed="0"/>
+    <w:lsdException w:name="Medium Grid 1 Accent 3" w:uiPriority="67" w:semiHidden="0" w:unhideWhenUsed="0"/>
+    <w:lsdException w:name="Medium Grid 2 Accent 3" w:uiPriority="68" w:semiHidden="0" w:unhideWhenUsed="0"/>
+    <w:lsdException w:name="Medium Grid 3 Accent 3" w:uiPriority="69" w:semiHidden="0" w:unhideWhenUsed="0"/>
+    <w:lsdException w:name="Dark List Accent 3" w:uiPriority="70" w:semiHidden="0" w:unhideWhenUsed="0"/>
+    <w:lsdException w:name="Colorful Shading Accent 3" w:uiPriority="71" w:semiHidden="0" w:unhideWhenUsed="0"/>
+    <w:lsdException w:name="Colorful List Accent 3" w:uiPriority="72" w:semiHidden="0" w:unhideWhenUsed="0"/>
+    <w:lsdException w:name="Colorful Grid Accent 3" w:uiPriority="73" w:semiHidden="0" w:unhideWhenUsed="0"/>
+    <w:lsdException w:name="Light Shading Accent 4" w:uiPriority="60" w:semiHidden="0" w:unhideWhenUsed="0"/>
+    <w:lsdException w:name="Light List Accent 4" w:uiPriority="61" w:semiHidden="0" w:unhideWhenUsed="0"/>
+    <w:lsdException w:name="Light Grid Accent 4" w:uiPriority="62" w:semiHidden="0" w:unhideWhenUsed="0"/>
+    <w:lsdException w:name="Medium Shading 1 Accent 4" w:uiPriority="63" w:semiHidden="0" w:unhideWhenUsed="0"/>
+    <w:lsdException w:name="Medium Shading 2 Accent 4" w:uiPriority="64" w:semiHidden="0" w:unhideWhenUsed="0"/>
+    <w:lsdException w:name="Medium List 1 Accent 4" w:uiPriority="65" w:semiHidden="0" w:unhideWhenUsed="0"/>
+    <w:lsdException w:name="Medium List 2 Accent 4" w:uiPriority="66" w:semiHidden="0" w:unhideWhenUsed="0"/>
+    <w:lsdException w:name="Medium Grid 1 Accent 4" w:uiPriority="67" w:semiHidden="0" w:unhideWhenUsed="0"/>
+    <w:lsdException w:name="Medium Grid 2 Accent 4" w:uiPriority="68" w:semiHidden="0" w:unhideWhenUsed="0"/>
+    <w:lsdException w:name="Medium Grid 3 Accent 4" w:uiPriority="69" w:semiHidden="0" w:unhideWhenUsed="0"/>
+    <w:lsdException w:name="Dark List Accent 4" w:uiPriority="70" w:semiHidden="0" w:unhideWhenUsed="0"/>
+    <w:lsdException w:name="Colorful Shading Accent 4" w:uiPriority="71" w:semiHidden="0" w:unhideWhenUsed="0"/>
+    <w:lsdException w:name="Colorful List Accent 4" w:uiPriority="72" w:semiHidden="0" w:unhideWhenUsed="0"/>
+    <w:lsdException w:name="Colorful Grid Accent 4" w:uiPriority="73" w:semiHidden="0" w:unhideWhenUsed="0"/>
+    <w:lsdException w:name="Light Shading Accent 5" w:uiPriority="60" w:semiHidden="0" w:unhideWhenUsed="0"/>
+    <w:lsdException w:name="Light List Accent 5" w:uiPriority="61" w:semiHidden="0" w:unhideWhenUsed="0"/>
+    <w:lsdException w:name="Light Grid Accent 5" w:uiPriority="62" w:semiHidden="0" w:unhideWhenUsed="0"/>
+    <w:lsdException w:name="Medium Shading 1 Accent 5" w:uiPriority="63" w:semiHidden="0" w:unhideWhenUsed="0"/>
+    <w:lsdException w:name="Medium Shading 2 Accent 5" w:uiPriority="64" w:semiHidden="0" w:unhideWhenUsed="0"/>
+    <w:lsdException w:name="Medium List 1 Accent 5" w:uiPriority="65" w:semiHidden="0" w:unhideWhenUsed="0"/>
+    <w:lsdException w:name="Medium List 2 Accent 5" w:uiPriority="66" w:semiHidden="0" w:unhideWhenUsed="0"/>
+    <w:lsdException w:name="Medium Grid 1 Accent 5" w:uiPriority="67" w:semiHidden="0" w:unhideWhenUsed="0"/>
+    <w:lsdException w:name="Medium Grid 2 Accent 5" w:uiPriority="68" w:semiHidden="0" w:unhideWhenUsed="0"/>
+    <w:lsdException w:name="Medium Grid 3 Accent 5" w:uiPriority="69" w:semiHidden="0" w:unhideWhenUsed="0"/>
+    <w:lsdException w:name="Dark List Accent 5" w:uiPriority="70" w:semiHidden="0" w:unhideWhenUsed="0"/>
+    <w:lsdException w:name="Colorful Shading Accent 5" w:uiPriority="71" w:semiHidden="0" w:unhideWhenUsed="0"/>
+    <w:lsdException w:name="Colorful List Accent 5" w:uiPriority="72" w:semiHidden="0" w:unhideWhenUsed="0"/>
+    <w:lsdException w:name="Colorful Grid Accent 5" w:uiPriority="73" w:semiHidden="0" w:unhideWhenUsed="0"/>
+    <w:lsdException w:name="Light Shading Accent 6" w:uiPriority="60" w:semiHidden="0" w:unhideWhenUsed="0"/>
+    <w:lsdException w:name="Light List Accent 6" w:uiPriority="61" w:semiHidden="0" w:unhideWhenUsed="0"/>
+    <w:lsdException w:name="Light Grid Accent 6" w:uiPriority="62" w:semiHidden="0" w:unhideWhenUsed="0"/>
+    <w:lsdException w:name="Medium Shading 1 Accent 6" w:uiPriority="63" w:semiHidden="0" w:unhideWhenUsed="0"/>
+    <w:lsdException w:name="Medium Shading 2 Accent 6" w:uiPriority="64" w:semiHidden="0" w:unhideWhenUsed="0"/>
+    <w:lsdException w:name="Medium List 1 Accent 6" w:uiPriority="65" w:semiHidden="0" w:unhideWhenUsed="0"/>
+    <w:lsdException w:name="Medium List 2 Accent 6" w:uiPriority="66" w:semiHidden="0" w:unhideWhenUsed="0"/>
+    <w:lsdException w:name="Medium Grid 1 Accent 6" w:uiPriority="67" w:semiHidden="0" w:unhideWhenUsed="0"/>
+    <w:lsdException w:name="Medium Grid 2 Accent 6" w:uiPriority="68" w:semiHidden="0" w:unhideWhenUsed="0"/>
+    <w:lsdException w:name="Medium Grid 3 Accent 6" w:uiPriority="69" w:semiHidden="0" w:unhideWhenUsed="0"/>
+    <w:lsdException w:name="Dark List Accent 6" w:uiPriority="70" w:semiHidden="0" w:unhideWhenUsed="0"/>
+    <w:lsdException w:name="Colorful Shading Accent 6" w:uiPriority="71" w:semiHidden="0" w:unhideWhenUsed="0"/>
+    <w:lsdException w:name="Colorful List Accent 6" w:uiPriority="72" w:semiHidden="0" w:unhideWhenUsed="0"/>
+    <w:lsdException w:name="Colorful Grid Accent 6" w:uiPriority="73" w:semiHidden="0" w:unhideWhenUsed="0"/>
+    <w:lsdException w:name="Subtle Emphasis" w:uiPriority="19" w:semiHidden="0" w:unhideWhenUsed="0" w:qFormat="1"/>
+    <w:lsdException w:name="Intense Emphasis" w:uiPriority="21" w:semiHidden="0" w:unhideWhenUsed="0" w:qFormat="1"/>
+    <w:lsdException w:name="Subtle Reference" w:uiPriority="31" w:semiHidden="0" w:unhideWhenUsed="0" w:qFormat="1"/>
+    <w:lsdException w:name="Intense Reference" w:uiPriority="32" w:semiHidden="0" w:unhideWhenUsed="0" w:qFormat="1"/>
+    <w:lsdException w:name="Book Title" w:uiPriority="33" w:semiHidden="0" w:unhideWhenUsed="0" w:qFormat="1"/>
     <w:lsdException w:name="Bibliography" w:uiPriority="37"/>
     <w:lsdException w:name="TOC Heading" w:uiPriority="39" w:qFormat="1"/>
   </w:latentStyles>
-  <w:style w:type="paragraph" w:default="1" w:styleId="Normal">
+  <w:style w:type="paragraph" w:styleId="Normal" w:default="1">
     <w:name w:val="Normal"/>
     <w:qFormat/>
   </w:style>
-  <w:style w:type="character" w:default="1" w:styleId="DefaultParagraphFont">
+  <w:style w:type="character" w:styleId="DefaultParagraphFont" w:default="1">
     <w:name w:val="Default Paragraph Font"/>
     <w:uiPriority w:val="1"/>
     <w:unhideWhenUsed/>
   </w:style>
-  <w:style w:type="table" w:default="1" w:styleId="TableNormal">
+  <w:style w:type="table" w:styleId="TableNormal" w:default="1">
     <w:name w:val="Normal Table"/>
     <w:uiPriority w:val="99"/>
     <w:semiHidden/>
@@ -612,7 +685,7 @@
       </w:tblCellMar>
     </w:tblPr>
   </w:style>
-  <w:style w:type="numbering" w:default="1" w:styleId="NoList">
+  <w:style w:type="numbering" w:styleId="NoList" w:default="1">
     <w:name w:val="No List"/>
     <w:uiPriority w:val="99"/>
     <w:semiHidden/>
@@ -633,7 +706,7 @@
       <w:spacing w:after="0" w:line="240" w:lineRule="auto"/>
     </w:pPr>
   </w:style>
-  <w:style w:type="character" w:customStyle="1" w:styleId="HeaderChar">
+  <w:style w:type="character" w:styleId="HeaderChar" w:customStyle="1">
     <w:name w:val="Header Char"/>
     <w:basedOn w:val="DefaultParagraphFont"/>
     <w:link w:val="Header"/>
@@ -655,12 +728,38 @@
       <w:spacing w:after="0" w:line="240" w:lineRule="auto"/>
     </w:pPr>
   </w:style>
-  <w:style w:type="character" w:customStyle="1" w:styleId="FooterChar">
+  <w:style w:type="character" w:styleId="FooterChar" w:customStyle="1">
     <w:name w:val="Footer Char"/>
     <w:basedOn w:val="DefaultParagraphFont"/>
     <w:link w:val="Footer"/>
     <w:uiPriority w:val="99"/>
     <w:rsid w:val="0045367B"/>
+  </w:style>
+  <w:style xmlns:w="http://schemas.openxmlformats.org/wordprocessingml/2006/main" w:type="table" w:styleId="TableGrid">
+    <w:name xmlns:w="http://schemas.openxmlformats.org/wordprocessingml/2006/main" w:val="Table Grid"/>
+    <w:basedOn xmlns:w="http://schemas.openxmlformats.org/wordprocessingml/2006/main" w:val="TableNormal"/>
+    <w:uiPriority xmlns:w="http://schemas.openxmlformats.org/wordprocessingml/2006/main" w:val="59"/>
+    <w:rsid xmlns:w="http://schemas.openxmlformats.org/wordprocessingml/2006/main" w:val="00FB4123"/>
+    <w:pPr xmlns:w="http://schemas.openxmlformats.org/wordprocessingml/2006/main">
+      <w:spacing w:after="0" w:line="240" w:lineRule="auto"/>
+    </w:pPr>
+    <w:tblPr xmlns:w="http://schemas.openxmlformats.org/wordprocessingml/2006/main">
+      <w:tblInd w:w="0" w:type="dxa"/>
+      <w:tblBorders>
+        <w:top w:val="single" w:color="000000" w:themeColor="text1" w:sz="4" w:space="0"/>
+        <w:left w:val="single" w:color="000000" w:themeColor="text1" w:sz="4" w:space="0"/>
+        <w:bottom w:val="single" w:color="000000" w:themeColor="text1" w:sz="4" w:space="0"/>
+        <w:right w:val="single" w:color="000000" w:themeColor="text1" w:sz="4" w:space="0"/>
+        <w:insideH w:val="single" w:color="000000" w:themeColor="text1" w:sz="4" w:space="0"/>
+        <w:insideV w:val="single" w:color="000000" w:themeColor="text1" w:sz="4" w:space="0"/>
+      </w:tblBorders>
+      <w:tblCellMar>
+        <w:top w:w="0" w:type="dxa"/>
+        <w:left w:w="108" w:type="dxa"/>
+        <w:bottom w:w="0" w:type="dxa"/>
+        <w:right w:w="108" w:type="dxa"/>
+      </w:tblCellMar>
+    </w:tblPr>
   </w:style>
 </w:styles>
 </file>

</xml_diff>